<commit_message>
Lab 8 + 9 + 10 + 11
</commit_message>
<xml_diff>
--- a/500119568/Lab Exercise 10– Install Terraform on Windows.docx
+++ b/500119568/Lab Exercise 10– Install Terraform on Windows.docx
@@ -1249,7 +1249,7 @@
     <w:p>
       <w:pPr>
         <w:spacing w:line="360" w:lineRule="auto"/>
-        <w:jc w:val="both"/>
+        <w:jc w:val="center"/>
         <w:rPr>
           <w:rFonts w:ascii="Georgia" w:hAnsi="Georgia"/>
           <w:color w:val="000000" w:themeColor="text1"/>
@@ -1265,10 +1265,10 @@
         </w:rPr>
         <w:lastRenderedPageBreak/>
         <w:drawing>
-          <wp:inline distT="0" distB="0" distL="0" distR="0" wp14:anchorId="569002C8" wp14:editId="27F9F4D6">
-            <wp:extent cx="5731510" cy="1556385"/>
-            <wp:effectExtent l="0" t="0" r="2540" b="5715"/>
-            <wp:docPr id="135547703" name="Picture 1" descr="Command Prompt Windows checking the Terraform version"/>
+          <wp:inline distT="0" distB="0" distL="0" distR="0" wp14:anchorId="569002C8" wp14:editId="7DDA8E3D">
+            <wp:extent cx="6078373" cy="3423514"/>
+            <wp:effectExtent l="0" t="0" r="0" b="5715"/>
+            <wp:docPr id="135547703" name="Picture 1"/>
             <wp:cNvGraphicFramePr>
               <a:graphicFrameLocks xmlns:a="http://schemas.openxmlformats.org/drawingml/2006/main" noChangeAspect="1"/>
             </wp:cNvGraphicFramePr>
@@ -1276,7 +1276,7 @@
               <a:graphicData uri="http://schemas.openxmlformats.org/drawingml/2006/picture">
                 <pic:pic xmlns:pic="http://schemas.openxmlformats.org/drawingml/2006/picture">
                   <pic:nvPicPr>
-                    <pic:cNvPr id="0" name="Picture 5" descr="Command Prompt Windows checking the Terraform version"/>
+                    <pic:cNvPr id="135547703" name="Picture 1"/>
                     <pic:cNvPicPr>
                       <a:picLocks noChangeAspect="1" noChangeArrowheads="1"/>
                     </pic:cNvPicPr>
@@ -1289,7 +1289,6 @@
                         </a:ext>
                       </a:extLst>
                     </a:blip>
-                    <a:srcRect/>
                     <a:stretch>
                       <a:fillRect/>
                     </a:stretch>
@@ -1297,7 +1296,7 @@
                   <pic:spPr bwMode="auto">
                     <a:xfrm>
                       <a:off x="0" y="0"/>
-                      <a:ext cx="5731510" cy="1556385"/>
+                      <a:ext cx="6106671" cy="3439452"/>
                     </a:xfrm>
                     <a:prstGeom prst="rect">
                       <a:avLst/>
@@ -4170,6 +4169,18 @@
       <w:iCs/>
     </w:rPr>
   </w:style>
+  <w:style w:type="character" w:styleId="FollowedHyperlink">
+    <w:name w:val="FollowedHyperlink"/>
+    <w:basedOn w:val="DefaultParagraphFont"/>
+    <w:uiPriority w:val="99"/>
+    <w:semiHidden/>
+    <w:unhideWhenUsed/>
+    <w:rsid w:val="00387592"/>
+    <w:rPr>
+      <w:color w:val="954F72" w:themeColor="followedHyperlink"/>
+      <w:u w:val="single"/>
+    </w:rPr>
+  </w:style>
 </w:styles>
 </file>
 

</xml_diff>